<commit_message>
doc: Correcao parcial Vinicius fase 2 pronta
</commit_message>
<xml_diff>
--- a/PFC_Doc_2022/ApêndiceD-VisãodosDados/Dicionário de dados do modelo lógico.docx
+++ b/PFC_Doc_2022/ApêndiceD-VisãodosDados/Dicionário de dados do modelo lógico.docx
@@ -4479,328 +4479,6 @@
         <w:tblLook w:val="0000" w:firstRow="0" w:lastRow="0" w:firstColumn="0" w:lastColumn="0" w:noHBand="0" w:noVBand="0"/>
       </w:tblPr>
       <w:tblGrid>
-        <w:gridCol w:w="1415"/>
-        <w:gridCol w:w="1415"/>
-        <w:gridCol w:w="1416"/>
-        <w:gridCol w:w="1416"/>
-        <w:gridCol w:w="1416"/>
-        <w:gridCol w:w="1416"/>
-      </w:tblGrid>
-      <w:tr>
-        <w:trPr>
-          <w:trHeight w:val="334"/>
-        </w:trPr>
-        <w:tc>
-          <w:tcPr>
-            <w:tcW w:w="8494" w:type="dxa"/>
-            <w:gridSpan w:val="6"/>
-            <w:vAlign w:val="center"/>
-          </w:tcPr>
-          <w:p>
-            <w:pPr>
-              <w:jc w:val="center"/>
-            </w:pPr>
-            <w:r>
-              <w:rPr>
-                <w:b/>
-                <w:bCs/>
-              </w:rPr>
-              <w:t>Entidade:</w:t>
-            </w:r>
-            <w:r>
-              <w:rPr>
-                <w:b/>
-                <w:bCs/>
-              </w:rPr>
-              <w:t xml:space="preserve"> </w:t>
-            </w:r>
-            <w:r>
-              <w:t>administrador</w:t>
-            </w:r>
-          </w:p>
-        </w:tc>
-      </w:tr>
-      <w:tr>
-        <w:tblPrEx>
-          <w:tblCellMar>
-            <w:left w:w="108" w:type="dxa"/>
-            <w:right w:w="108" w:type="dxa"/>
-          </w:tblCellMar>
-          <w:tblLook w:val="04A0" w:firstRow="1" w:lastRow="0" w:firstColumn="1" w:lastColumn="0" w:noHBand="0" w:noVBand="1"/>
-        </w:tblPrEx>
-        <w:tc>
-          <w:tcPr>
-            <w:tcW w:w="1415" w:type="dxa"/>
-            <w:shd w:val="clear" w:color="auto" w:fill="404040" w:themeFill="text1" w:themeFillTint="BF"/>
-            <w:vAlign w:val="center"/>
-          </w:tcPr>
-          <w:p>
-            <w:pPr>
-              <w:jc w:val="center"/>
-              <w:rPr>
-                <w:color w:val="FFFFFF" w:themeColor="background1"/>
-              </w:rPr>
-            </w:pPr>
-            <w:r>
-              <w:rPr>
-                <w:color w:val="FFFFFF" w:themeColor="background1"/>
-              </w:rPr>
-              <w:t>Atributo</w:t>
-            </w:r>
-          </w:p>
-        </w:tc>
-        <w:tc>
-          <w:tcPr>
-            <w:tcW w:w="1415" w:type="dxa"/>
-            <w:shd w:val="clear" w:color="auto" w:fill="404040" w:themeFill="text1" w:themeFillTint="BF"/>
-            <w:vAlign w:val="center"/>
-          </w:tcPr>
-          <w:p>
-            <w:pPr>
-              <w:jc w:val="center"/>
-              <w:rPr>
-                <w:color w:val="FFFFFF" w:themeColor="background1"/>
-              </w:rPr>
-            </w:pPr>
-            <w:r>
-              <w:rPr>
-                <w:color w:val="FFFFFF" w:themeColor="background1"/>
-              </w:rPr>
-              <w:t>Tipo</w:t>
-            </w:r>
-          </w:p>
-        </w:tc>
-        <w:tc>
-          <w:tcPr>
-            <w:tcW w:w="1416" w:type="dxa"/>
-            <w:shd w:val="clear" w:color="auto" w:fill="404040" w:themeFill="text1" w:themeFillTint="BF"/>
-            <w:vAlign w:val="center"/>
-          </w:tcPr>
-          <w:p>
-            <w:pPr>
-              <w:jc w:val="center"/>
-              <w:rPr>
-                <w:color w:val="FFFFFF" w:themeColor="background1"/>
-              </w:rPr>
-            </w:pPr>
-            <w:r>
-              <w:rPr>
-                <w:color w:val="FFFFFF" w:themeColor="background1"/>
-              </w:rPr>
-              <w:t>Classe</w:t>
-            </w:r>
-          </w:p>
-        </w:tc>
-        <w:tc>
-          <w:tcPr>
-            <w:tcW w:w="1416" w:type="dxa"/>
-            <w:shd w:val="clear" w:color="auto" w:fill="404040" w:themeFill="text1" w:themeFillTint="BF"/>
-            <w:vAlign w:val="center"/>
-          </w:tcPr>
-          <w:p>
-            <w:pPr>
-              <w:jc w:val="center"/>
-              <w:rPr>
-                <w:color w:val="FFFFFF" w:themeColor="background1"/>
-              </w:rPr>
-            </w:pPr>
-            <w:r>
-              <w:rPr>
-                <w:color w:val="FFFFFF" w:themeColor="background1"/>
-              </w:rPr>
-              <w:t>Domínio</w:t>
-            </w:r>
-          </w:p>
-        </w:tc>
-        <w:tc>
-          <w:tcPr>
-            <w:tcW w:w="1416" w:type="dxa"/>
-            <w:shd w:val="clear" w:color="auto" w:fill="404040" w:themeFill="text1" w:themeFillTint="BF"/>
-            <w:vAlign w:val="center"/>
-          </w:tcPr>
-          <w:p>
-            <w:pPr>
-              <w:jc w:val="center"/>
-              <w:rPr>
-                <w:color w:val="FFFFFF" w:themeColor="background1"/>
-              </w:rPr>
-            </w:pPr>
-            <w:r>
-              <w:rPr>
-                <w:color w:val="FFFFFF" w:themeColor="background1"/>
-              </w:rPr>
-              <w:t>Tamanho</w:t>
-            </w:r>
-          </w:p>
-        </w:tc>
-        <w:tc>
-          <w:tcPr>
-            <w:tcW w:w="1416" w:type="dxa"/>
-            <w:shd w:val="clear" w:color="auto" w:fill="404040" w:themeFill="text1" w:themeFillTint="BF"/>
-            <w:vAlign w:val="center"/>
-          </w:tcPr>
-          <w:p>
-            <w:pPr>
-              <w:jc w:val="center"/>
-              <w:rPr>
-                <w:color w:val="FFFFFF" w:themeColor="background1"/>
-              </w:rPr>
-            </w:pPr>
-            <w:r>
-              <w:rPr>
-                <w:color w:val="FFFFFF" w:themeColor="background1"/>
-              </w:rPr>
-              <w:t>Descrição</w:t>
-            </w:r>
-          </w:p>
-        </w:tc>
-      </w:tr>
-      <w:tr>
-        <w:tblPrEx>
-          <w:tblCellMar>
-            <w:left w:w="108" w:type="dxa"/>
-            <w:right w:w="108" w:type="dxa"/>
-          </w:tblCellMar>
-          <w:tblLook w:val="04A0" w:firstRow="1" w:lastRow="0" w:firstColumn="1" w:lastColumn="0" w:noHBand="0" w:noVBand="1"/>
-        </w:tblPrEx>
-        <w:tc>
-          <w:tcPr>
-            <w:tcW w:w="1415" w:type="dxa"/>
-            <w:vAlign w:val="center"/>
-          </w:tcPr>
-          <w:p>
-            <w:pPr>
-              <w:jc w:val="center"/>
-            </w:pPr>
-            <w:r>
-              <w:rPr>
-                <w:sz w:val="20"/>
-                <w:szCs w:val="20"/>
-              </w:rPr>
-              <w:t>usuario_id</w:t>
-            </w:r>
-          </w:p>
-        </w:tc>
-        <w:tc>
-          <w:tcPr>
-            <w:tcW w:w="1415" w:type="dxa"/>
-            <w:vAlign w:val="center"/>
-          </w:tcPr>
-          <w:p>
-            <w:pPr>
-              <w:jc w:val="center"/>
-            </w:pPr>
-            <w:r>
-              <w:rPr>
-                <w:sz w:val="20"/>
-                <w:szCs w:val="20"/>
-              </w:rPr>
-              <w:t>Integer</w:t>
-            </w:r>
-          </w:p>
-        </w:tc>
-        <w:tc>
-          <w:tcPr>
-            <w:tcW w:w="1416" w:type="dxa"/>
-            <w:vAlign w:val="center"/>
-          </w:tcPr>
-          <w:p>
-            <w:pPr>
-              <w:jc w:val="center"/>
-            </w:pPr>
-            <w:r>
-              <w:rPr>
-                <w:sz w:val="20"/>
-                <w:szCs w:val="20"/>
-              </w:rPr>
-              <w:t>Determinante</w:t>
-            </w:r>
-          </w:p>
-        </w:tc>
-        <w:tc>
-          <w:tcPr>
-            <w:tcW w:w="1416" w:type="dxa"/>
-            <w:vAlign w:val="center"/>
-          </w:tcPr>
-          <w:p>
-            <w:pPr>
-              <w:jc w:val="center"/>
-            </w:pPr>
-            <w:r>
-              <w:rPr>
-                <w:sz w:val="20"/>
-                <w:szCs w:val="20"/>
-              </w:rPr>
-              <w:t>Numérico</w:t>
-            </w:r>
-          </w:p>
-        </w:tc>
-        <w:tc>
-          <w:tcPr>
-            <w:tcW w:w="1416" w:type="dxa"/>
-            <w:vAlign w:val="center"/>
-          </w:tcPr>
-          <w:p>
-            <w:pPr>
-              <w:jc w:val="center"/>
-            </w:pPr>
-          </w:p>
-        </w:tc>
-        <w:tc>
-          <w:tcPr>
-            <w:tcW w:w="1416" w:type="dxa"/>
-            <w:vAlign w:val="center"/>
-          </w:tcPr>
-          <w:p>
-            <w:pPr>
-              <w:jc w:val="center"/>
-              <w:rPr>
-                <w:sz w:val="20"/>
-                <w:szCs w:val="20"/>
-              </w:rPr>
-            </w:pPr>
-            <w:r>
-              <w:rPr>
-                <w:sz w:val="20"/>
-                <w:szCs w:val="20"/>
-              </w:rPr>
-              <w:t xml:space="preserve">Chave primaria da tabela </w:t>
-            </w:r>
-            <w:r>
-              <w:rPr>
-                <w:sz w:val="20"/>
-                <w:szCs w:val="20"/>
-              </w:rPr>
-              <w:t>administrador</w:t>
-            </w:r>
-          </w:p>
-          <w:p>
-            <w:pPr>
-              <w:jc w:val="center"/>
-            </w:pPr>
-            <w:r>
-              <w:rPr>
-                <w:sz w:val="20"/>
-                <w:szCs w:val="20"/>
-              </w:rPr>
-              <w:t>/Chave estrangeira da tabela usuario</w:t>
-            </w:r>
-          </w:p>
-        </w:tc>
-      </w:tr>
-    </w:tbl>
-    <w:p/>
-    <w:tbl>
-      <w:tblPr>
-        <w:tblStyle w:val="Tabelacomgrade"/>
-        <w:tblW w:w="0" w:type="auto"/>
-        <w:tblCellMar>
-          <w:left w:w="70" w:type="dxa"/>
-          <w:right w:w="70" w:type="dxa"/>
-        </w:tblCellMar>
-        <w:tblLook w:val="0000" w:firstRow="0" w:lastRow="0" w:firstColumn="0" w:lastColumn="0" w:noHBand="0" w:noVBand="0"/>
-      </w:tblPr>
-      <w:tblGrid>
         <w:gridCol w:w="1901"/>
         <w:gridCol w:w="1226"/>
         <w:gridCol w:w="1353"/>
@@ -6409,7 +6087,6 @@
                 <w:sz w:val="20"/>
                 <w:szCs w:val="20"/>
               </w:rPr>
-              <w:lastRenderedPageBreak/>
               <w:t>instituicao_id</w:t>
             </w:r>
           </w:p>
@@ -6539,12 +6216,12 @@
         <w:tblLook w:val="0000" w:firstRow="0" w:lastRow="0" w:firstColumn="0" w:lastColumn="0" w:noHBand="0" w:noVBand="0"/>
       </w:tblPr>
       <w:tblGrid>
-        <w:gridCol w:w="1403"/>
-        <w:gridCol w:w="1392"/>
-        <w:gridCol w:w="1414"/>
-        <w:gridCol w:w="1401"/>
-        <w:gridCol w:w="1402"/>
-        <w:gridCol w:w="1482"/>
+        <w:gridCol w:w="1378"/>
+        <w:gridCol w:w="1353"/>
+        <w:gridCol w:w="1409"/>
+        <w:gridCol w:w="1371"/>
+        <w:gridCol w:w="1375"/>
+        <w:gridCol w:w="1608"/>
       </w:tblGrid>
       <w:tr>
         <w:trPr>
@@ -6733,7 +6410,11 @@
               <w:jc w:val="center"/>
             </w:pPr>
             <w:r>
-              <w:t>animal_id</w:t>
+              <w:rPr>
+                <w:sz w:val="20"/>
+                <w:szCs w:val="20"/>
+              </w:rPr>
+              <w:t>Id</w:t>
             </w:r>
           </w:p>
         </w:tc>
@@ -6745,6 +6426,150 @@
           <w:p>
             <w:pPr>
               <w:jc w:val="center"/>
+              <w:rPr>
+                <w:sz w:val="20"/>
+                <w:szCs w:val="20"/>
+              </w:rPr>
+            </w:pPr>
+            <w:proofErr w:type="spellStart"/>
+            <w:r>
+              <w:rPr>
+                <w:sz w:val="20"/>
+                <w:szCs w:val="20"/>
+              </w:rPr>
+              <w:t>Bigserial</w:t>
+            </w:r>
+            <w:proofErr w:type="spellEnd"/>
+          </w:p>
+        </w:tc>
+        <w:tc>
+          <w:tcPr>
+            <w:tcW w:w="1414" w:type="dxa"/>
+            <w:vAlign w:val="center"/>
+          </w:tcPr>
+          <w:p>
+            <w:pPr>
+              <w:jc w:val="center"/>
+              <w:rPr>
+                <w:sz w:val="20"/>
+                <w:szCs w:val="20"/>
+              </w:rPr>
+            </w:pPr>
+            <w:r>
+              <w:rPr>
+                <w:sz w:val="20"/>
+                <w:szCs w:val="20"/>
+              </w:rPr>
+              <w:t>Determinante</w:t>
+            </w:r>
+          </w:p>
+        </w:tc>
+        <w:tc>
+          <w:tcPr>
+            <w:tcW w:w="1401" w:type="dxa"/>
+            <w:vAlign w:val="center"/>
+          </w:tcPr>
+          <w:p>
+            <w:pPr>
+              <w:jc w:val="center"/>
+              <w:rPr>
+                <w:sz w:val="20"/>
+                <w:szCs w:val="20"/>
+              </w:rPr>
+            </w:pPr>
+            <w:r>
+              <w:rPr>
+                <w:sz w:val="20"/>
+                <w:szCs w:val="20"/>
+              </w:rPr>
+              <w:t>Numérico</w:t>
+            </w:r>
+          </w:p>
+        </w:tc>
+        <w:tc>
+          <w:tcPr>
+            <w:tcW w:w="1402" w:type="dxa"/>
+            <w:vAlign w:val="center"/>
+          </w:tcPr>
+          <w:p>
+            <w:pPr>
+              <w:jc w:val="center"/>
+            </w:pPr>
+          </w:p>
+        </w:tc>
+        <w:tc>
+          <w:tcPr>
+            <w:tcW w:w="1482" w:type="dxa"/>
+            <w:vAlign w:val="center"/>
+          </w:tcPr>
+          <w:p>
+            <w:pPr>
+              <w:jc w:val="center"/>
+              <w:rPr>
+                <w:sz w:val="20"/>
+                <w:szCs w:val="20"/>
+              </w:rPr>
+            </w:pPr>
+            <w:r>
+              <w:rPr>
+                <w:sz w:val="20"/>
+                <w:szCs w:val="20"/>
+              </w:rPr>
+              <w:t>Chave primaria da tabela</w:t>
+            </w:r>
+            <w:r>
+              <w:rPr>
+                <w:sz w:val="20"/>
+                <w:szCs w:val="20"/>
+              </w:rPr>
+              <w:t xml:space="preserve"> </w:t>
+            </w:r>
+            <w:proofErr w:type="spellStart"/>
+            <w:r>
+              <w:t>arquivo_animal</w:t>
+            </w:r>
+            <w:proofErr w:type="spellEnd"/>
+          </w:p>
+        </w:tc>
+      </w:tr>
+      <w:tr>
+        <w:tblPrEx>
+          <w:tblCellMar>
+            <w:left w:w="108" w:type="dxa"/>
+            <w:right w:w="108" w:type="dxa"/>
+          </w:tblCellMar>
+          <w:tblLook w:val="04A0" w:firstRow="1" w:lastRow="0" w:firstColumn="1" w:lastColumn="0" w:noHBand="0" w:noVBand="1"/>
+        </w:tblPrEx>
+        <w:tc>
+          <w:tcPr>
+            <w:tcW w:w="1403" w:type="dxa"/>
+            <w:vAlign w:val="center"/>
+          </w:tcPr>
+          <w:p>
+            <w:pPr>
+              <w:jc w:val="center"/>
+            </w:pPr>
+            <w:proofErr w:type="spellStart"/>
+            <w:proofErr w:type="gramStart"/>
+            <w:r>
+              <w:lastRenderedPageBreak/>
+              <w:t>animal</w:t>
+            </w:r>
+            <w:proofErr w:type="gramEnd"/>
+            <w:r>
+              <w:t>_id</w:t>
+            </w:r>
+            <w:proofErr w:type="spellEnd"/>
+          </w:p>
+        </w:tc>
+        <w:tc>
+          <w:tcPr>
+            <w:tcW w:w="1392" w:type="dxa"/>
+            <w:vAlign w:val="center"/>
+          </w:tcPr>
+          <w:p>
+            <w:pPr>
+              <w:jc w:val="center"/>
             </w:pPr>
             <w:r>
               <w:rPr>
@@ -6810,36 +6635,13 @@
           <w:p>
             <w:pPr>
               <w:jc w:val="center"/>
-              <w:rPr>
-                <w:sz w:val="20"/>
-                <w:szCs w:val="20"/>
-              </w:rPr>
-            </w:pPr>
-            <w:r>
-              <w:rPr>
-                <w:sz w:val="20"/>
-                <w:szCs w:val="20"/>
-              </w:rPr>
-              <w:t xml:space="preserve">Chave primaria da tabela </w:t>
-            </w:r>
-            <w:r>
-              <w:rPr>
-                <w:sz w:val="20"/>
-                <w:szCs w:val="20"/>
-              </w:rPr>
-              <w:t>arquivo_animal</w:t>
-            </w:r>
-          </w:p>
-          <w:p>
-            <w:pPr>
-              <w:jc w:val="center"/>
-            </w:pPr>
-            <w:r>
-              <w:rPr>
-                <w:sz w:val="20"/>
-                <w:szCs w:val="20"/>
-              </w:rPr>
-              <w:t xml:space="preserve">/Chave estrangeira da tabela </w:t>
+            </w:pPr>
+            <w:r>
+              <w:rPr>
+                <w:sz w:val="20"/>
+                <w:szCs w:val="20"/>
+              </w:rPr>
+              <w:t xml:space="preserve">Chave estrangeira da tabela </w:t>
             </w:r>
             <w:r>
               <w:rPr>
@@ -8304,7 +8106,6 @@
                 <w:sz w:val="20"/>
                 <w:szCs w:val="20"/>
               </w:rPr>
-              <w:lastRenderedPageBreak/>
               <w:t>data_inicio</w:t>
             </w:r>
           </w:p>
@@ -8673,7 +8474,162 @@
           </w:p>
         </w:tc>
       </w:tr>
+      <w:tr>
+        <w:tblPrEx>
+          <w:tblCellMar>
+            <w:left w:w="108" w:type="dxa"/>
+            <w:right w:w="108" w:type="dxa"/>
+          </w:tblCellMar>
+          <w:tblLook w:val="04A0" w:firstRow="1" w:lastRow="0" w:firstColumn="1" w:lastColumn="0" w:noHBand="0" w:noVBand="1"/>
+        </w:tblPrEx>
+        <w:tc>
+          <w:tcPr>
+            <w:tcW w:w="1901" w:type="dxa"/>
+            <w:vAlign w:val="center"/>
+          </w:tcPr>
+          <w:p>
+            <w:pPr>
+              <w:jc w:val="center"/>
+              <w:rPr>
+                <w:sz w:val="20"/>
+                <w:szCs w:val="20"/>
+              </w:rPr>
+            </w:pPr>
+            <w:proofErr w:type="gramStart"/>
+            <w:r>
+              <w:rPr>
+                <w:sz w:val="20"/>
+                <w:szCs w:val="20"/>
+              </w:rPr>
+              <w:t>formulario</w:t>
+            </w:r>
+            <w:proofErr w:type="gramEnd"/>
+            <w:r>
+              <w:rPr>
+                <w:sz w:val="20"/>
+                <w:szCs w:val="20"/>
+              </w:rPr>
+              <w:t>_id</w:t>
+            </w:r>
+          </w:p>
+        </w:tc>
+        <w:tc>
+          <w:tcPr>
+            <w:tcW w:w="1226" w:type="dxa"/>
+            <w:vAlign w:val="center"/>
+          </w:tcPr>
+          <w:p>
+            <w:pPr>
+              <w:jc w:val="center"/>
+              <w:rPr>
+                <w:sz w:val="20"/>
+                <w:szCs w:val="20"/>
+              </w:rPr>
+            </w:pPr>
+            <w:proofErr w:type="spellStart"/>
+            <w:r>
+              <w:rPr>
+                <w:sz w:val="20"/>
+                <w:szCs w:val="20"/>
+              </w:rPr>
+              <w:t>Integer</w:t>
+            </w:r>
+            <w:proofErr w:type="spellEnd"/>
+          </w:p>
+        </w:tc>
+        <w:tc>
+          <w:tcPr>
+            <w:tcW w:w="1353" w:type="dxa"/>
+            <w:vAlign w:val="center"/>
+          </w:tcPr>
+          <w:p>
+            <w:pPr>
+              <w:jc w:val="center"/>
+              <w:rPr>
+                <w:sz w:val="20"/>
+                <w:szCs w:val="20"/>
+              </w:rPr>
+            </w:pPr>
+            <w:r>
+              <w:rPr>
+                <w:sz w:val="20"/>
+                <w:szCs w:val="20"/>
+              </w:rPr>
+              <w:t>Determinante</w:t>
+            </w:r>
+          </w:p>
+        </w:tc>
+        <w:tc>
+          <w:tcPr>
+            <w:tcW w:w="1256" w:type="dxa"/>
+            <w:vAlign w:val="center"/>
+          </w:tcPr>
+          <w:p>
+            <w:pPr>
+              <w:jc w:val="center"/>
+              <w:rPr>
+                <w:sz w:val="20"/>
+                <w:szCs w:val="20"/>
+              </w:rPr>
+            </w:pPr>
+            <w:r>
+              <w:rPr>
+                <w:sz w:val="20"/>
+                <w:szCs w:val="20"/>
+              </w:rPr>
+              <w:t>Numérico</w:t>
+            </w:r>
+          </w:p>
+        </w:tc>
+        <w:tc>
+          <w:tcPr>
+            <w:tcW w:w="1278" w:type="dxa"/>
+            <w:vAlign w:val="center"/>
+          </w:tcPr>
+          <w:p>
+            <w:pPr>
+              <w:jc w:val="center"/>
+              <w:rPr>
+                <w:sz w:val="20"/>
+                <w:szCs w:val="20"/>
+              </w:rPr>
+            </w:pPr>
+          </w:p>
+        </w:tc>
+        <w:tc>
+          <w:tcPr>
+            <w:tcW w:w="1480" w:type="dxa"/>
+            <w:vAlign w:val="center"/>
+          </w:tcPr>
+          <w:p>
+            <w:pPr>
+              <w:jc w:val="center"/>
+              <w:rPr>
+                <w:sz w:val="20"/>
+                <w:szCs w:val="20"/>
+              </w:rPr>
+            </w:pPr>
+            <w:r>
+              <w:rPr>
+                <w:sz w:val="20"/>
+                <w:szCs w:val="20"/>
+              </w:rPr>
+              <w:t>Chave estrangeira da tabela</w:t>
+            </w:r>
+            <w:r>
+              <w:rPr>
+                <w:sz w:val="20"/>
+                <w:szCs w:val="20"/>
+              </w:rPr>
+              <w:t xml:space="preserve"> formulario</w:t>
+            </w:r>
+            <w:bookmarkStart w:id="0" w:name="_GoBack"/>
+            <w:bookmarkEnd w:id="0"/>
+          </w:p>
+        </w:tc>
+      </w:tr>
     </w:tbl>
+    <w:p/>
     <w:p/>
     <w:tbl>
       <w:tblPr>
@@ -8686,12 +8642,12 @@
         <w:tblLook w:val="0000" w:firstRow="0" w:lastRow="0" w:firstColumn="0" w:lastColumn="0" w:noHBand="0" w:noVBand="0"/>
       </w:tblPr>
       <w:tblGrid>
-        <w:gridCol w:w="1791"/>
-        <w:gridCol w:w="1141"/>
+        <w:gridCol w:w="1731"/>
+        <w:gridCol w:w="1102"/>
         <w:gridCol w:w="1353"/>
-        <w:gridCol w:w="1201"/>
-        <w:gridCol w:w="1228"/>
-        <w:gridCol w:w="1780"/>
+        <w:gridCol w:w="1171"/>
+        <w:gridCol w:w="1200"/>
+        <w:gridCol w:w="1937"/>
       </w:tblGrid>
       <w:tr>
         <w:trPr>
@@ -8740,7 +8696,7 @@
         </w:tblPrEx>
         <w:tc>
           <w:tcPr>
-            <w:tcW w:w="1899" w:type="dxa"/>
+            <w:tcW w:w="1791" w:type="dxa"/>
             <w:shd w:val="clear" w:color="auto" w:fill="404040" w:themeFill="text1" w:themeFillTint="BF"/>
             <w:vAlign w:val="center"/>
           </w:tcPr>
@@ -8761,7 +8717,7 @@
         </w:tc>
         <w:tc>
           <w:tcPr>
-            <w:tcW w:w="1226" w:type="dxa"/>
+            <w:tcW w:w="1141" w:type="dxa"/>
             <w:shd w:val="clear" w:color="auto" w:fill="404040" w:themeFill="text1" w:themeFillTint="BF"/>
             <w:vAlign w:val="center"/>
           </w:tcPr>
@@ -8803,7 +8759,7 @@
         </w:tc>
         <w:tc>
           <w:tcPr>
-            <w:tcW w:w="1256" w:type="dxa"/>
+            <w:tcW w:w="1201" w:type="dxa"/>
             <w:shd w:val="clear" w:color="auto" w:fill="404040" w:themeFill="text1" w:themeFillTint="BF"/>
             <w:vAlign w:val="center"/>
           </w:tcPr>
@@ -8824,7 +8780,7 @@
         </w:tc>
         <w:tc>
           <w:tcPr>
-            <w:tcW w:w="1278" w:type="dxa"/>
+            <w:tcW w:w="1228" w:type="dxa"/>
             <w:shd w:val="clear" w:color="auto" w:fill="404040" w:themeFill="text1" w:themeFillTint="BF"/>
             <w:vAlign w:val="center"/>
           </w:tcPr>
@@ -8845,7 +8801,7 @@
         </w:tc>
         <w:tc>
           <w:tcPr>
-            <w:tcW w:w="1482" w:type="dxa"/>
+            <w:tcW w:w="1780" w:type="dxa"/>
             <w:shd w:val="clear" w:color="auto" w:fill="404040" w:themeFill="text1" w:themeFillTint="BF"/>
             <w:vAlign w:val="center"/>
           </w:tcPr>
@@ -8875,42 +8831,44 @@
         </w:tblPrEx>
         <w:tc>
           <w:tcPr>
-            <w:tcW w:w="1899" w:type="dxa"/>
-            <w:vAlign w:val="center"/>
-          </w:tcPr>
-          <w:p>
-            <w:pPr>
-              <w:jc w:val="center"/>
-              <w:rPr>
-                <w:sz w:val="20"/>
-                <w:szCs w:val="20"/>
-              </w:rPr>
-            </w:pPr>
-            <w:r>
-              <w:t>campanha_id</w:t>
-            </w:r>
-          </w:p>
-        </w:tc>
-        <w:tc>
-          <w:tcPr>
-            <w:tcW w:w="1226" w:type="dxa"/>
-            <w:vAlign w:val="center"/>
-          </w:tcPr>
-          <w:p>
-            <w:pPr>
-              <w:jc w:val="center"/>
-              <w:rPr>
-                <w:sz w:val="20"/>
-                <w:szCs w:val="20"/>
-              </w:rPr>
-            </w:pPr>
-            <w:r>
-              <w:rPr>
-                <w:sz w:val="20"/>
-                <w:szCs w:val="20"/>
-              </w:rPr>
-              <w:t>Integer</w:t>
-            </w:r>
+            <w:tcW w:w="1791" w:type="dxa"/>
+            <w:vAlign w:val="center"/>
+          </w:tcPr>
+          <w:p>
+            <w:pPr>
+              <w:jc w:val="center"/>
+            </w:pPr>
+            <w:r>
+              <w:rPr>
+                <w:sz w:val="20"/>
+                <w:szCs w:val="20"/>
+              </w:rPr>
+              <w:t>Id</w:t>
+            </w:r>
+          </w:p>
+        </w:tc>
+        <w:tc>
+          <w:tcPr>
+            <w:tcW w:w="1141" w:type="dxa"/>
+            <w:vAlign w:val="center"/>
+          </w:tcPr>
+          <w:p>
+            <w:pPr>
+              <w:jc w:val="center"/>
+              <w:rPr>
+                <w:sz w:val="20"/>
+                <w:szCs w:val="20"/>
+              </w:rPr>
+            </w:pPr>
+            <w:proofErr w:type="spellStart"/>
+            <w:r>
+              <w:rPr>
+                <w:sz w:val="20"/>
+                <w:szCs w:val="20"/>
+              </w:rPr>
+              <w:t>Bigserial</w:t>
+            </w:r>
+            <w:proofErr w:type="spellEnd"/>
           </w:p>
         </w:tc>
         <w:tc>
@@ -8937,7 +8895,7 @@
         </w:tc>
         <w:tc>
           <w:tcPr>
-            <w:tcW w:w="1256" w:type="dxa"/>
+            <w:tcW w:w="1201" w:type="dxa"/>
             <w:vAlign w:val="center"/>
           </w:tcPr>
           <w:p>
@@ -8959,69 +8917,51 @@
         </w:tc>
         <w:tc>
           <w:tcPr>
-            <w:tcW w:w="1278" w:type="dxa"/>
-            <w:vAlign w:val="center"/>
-          </w:tcPr>
-          <w:p>
-            <w:pPr>
-              <w:jc w:val="center"/>
-              <w:rPr>
-                <w:sz w:val="20"/>
-                <w:szCs w:val="20"/>
-              </w:rPr>
-            </w:pPr>
-          </w:p>
-        </w:tc>
-        <w:tc>
-          <w:tcPr>
-            <w:tcW w:w="1482" w:type="dxa"/>
-            <w:vAlign w:val="center"/>
-          </w:tcPr>
-          <w:p>
-            <w:pPr>
-              <w:jc w:val="center"/>
-              <w:rPr>
-                <w:sz w:val="20"/>
-                <w:szCs w:val="20"/>
-              </w:rPr>
-            </w:pPr>
-            <w:r>
-              <w:rPr>
-                <w:sz w:val="20"/>
-                <w:szCs w:val="20"/>
-              </w:rPr>
-              <w:t xml:space="preserve">Chave primaria da tabela </w:t>
-            </w:r>
-            <w:r>
-              <w:rPr>
-                <w:sz w:val="20"/>
-                <w:szCs w:val="20"/>
-              </w:rPr>
+            <w:tcW w:w="1228" w:type="dxa"/>
+            <w:vAlign w:val="center"/>
+          </w:tcPr>
+          <w:p>
+            <w:pPr>
+              <w:jc w:val="center"/>
+              <w:rPr>
+                <w:sz w:val="20"/>
+                <w:szCs w:val="20"/>
+              </w:rPr>
+            </w:pPr>
+          </w:p>
+        </w:tc>
+        <w:tc>
+          <w:tcPr>
+            <w:tcW w:w="1780" w:type="dxa"/>
+            <w:vAlign w:val="center"/>
+          </w:tcPr>
+          <w:p>
+            <w:pPr>
+              <w:jc w:val="center"/>
+              <w:rPr>
+                <w:sz w:val="20"/>
+                <w:szCs w:val="20"/>
+              </w:rPr>
+            </w:pPr>
+            <w:r>
+              <w:rPr>
+                <w:sz w:val="20"/>
+                <w:szCs w:val="20"/>
+              </w:rPr>
+              <w:t>Chave primaria da tabela</w:t>
+            </w:r>
+            <w:r>
+              <w:rPr>
+                <w:sz w:val="20"/>
+                <w:szCs w:val="20"/>
+              </w:rPr>
+              <w:t xml:space="preserve"> </w:t>
+            </w:r>
+            <w:proofErr w:type="spellStart"/>
+            <w:r>
               <w:t>arquivo_campanha</w:t>
             </w:r>
-          </w:p>
-          <w:p>
-            <w:pPr>
-              <w:jc w:val="center"/>
-              <w:rPr>
-                <w:sz w:val="20"/>
-                <w:szCs w:val="20"/>
-              </w:rPr>
-            </w:pPr>
-            <w:r>
-              <w:rPr>
-                <w:sz w:val="20"/>
-                <w:szCs w:val="20"/>
-              </w:rPr>
-              <w:t xml:space="preserve">/Chave estrangeira da tabela </w:t>
-            </w:r>
-            <w:r>
-              <w:rPr>
-                <w:sz w:val="20"/>
-                <w:szCs w:val="20"/>
-              </w:rPr>
-              <w:t>campanha</w:t>
-            </w:r>
+            <w:proofErr w:type="spellEnd"/>
           </w:p>
         </w:tc>
       </w:tr>
@@ -9035,7 +8975,151 @@
         </w:tblPrEx>
         <w:tc>
           <w:tcPr>
-            <w:tcW w:w="1899" w:type="dxa"/>
+            <w:tcW w:w="1791" w:type="dxa"/>
+            <w:vAlign w:val="center"/>
+          </w:tcPr>
+          <w:p>
+            <w:pPr>
+              <w:jc w:val="center"/>
+              <w:rPr>
+                <w:sz w:val="20"/>
+                <w:szCs w:val="20"/>
+              </w:rPr>
+            </w:pPr>
+            <w:proofErr w:type="spellStart"/>
+            <w:proofErr w:type="gramStart"/>
+            <w:r>
+              <w:t>campanha</w:t>
+            </w:r>
+            <w:proofErr w:type="gramEnd"/>
+            <w:r>
+              <w:t>_id</w:t>
+            </w:r>
+            <w:proofErr w:type="spellEnd"/>
+          </w:p>
+        </w:tc>
+        <w:tc>
+          <w:tcPr>
+            <w:tcW w:w="1141" w:type="dxa"/>
+            <w:vAlign w:val="center"/>
+          </w:tcPr>
+          <w:p>
+            <w:pPr>
+              <w:jc w:val="center"/>
+              <w:rPr>
+                <w:sz w:val="20"/>
+                <w:szCs w:val="20"/>
+              </w:rPr>
+            </w:pPr>
+            <w:r>
+              <w:rPr>
+                <w:sz w:val="20"/>
+                <w:szCs w:val="20"/>
+              </w:rPr>
+              <w:t>Integer</w:t>
+            </w:r>
+          </w:p>
+        </w:tc>
+        <w:tc>
+          <w:tcPr>
+            <w:tcW w:w="1353" w:type="dxa"/>
+            <w:vAlign w:val="center"/>
+          </w:tcPr>
+          <w:p>
+            <w:pPr>
+              <w:jc w:val="center"/>
+              <w:rPr>
+                <w:sz w:val="20"/>
+                <w:szCs w:val="20"/>
+              </w:rPr>
+            </w:pPr>
+            <w:r>
+              <w:rPr>
+                <w:sz w:val="20"/>
+                <w:szCs w:val="20"/>
+              </w:rPr>
+              <w:t>Determinante</w:t>
+            </w:r>
+          </w:p>
+        </w:tc>
+        <w:tc>
+          <w:tcPr>
+            <w:tcW w:w="1201" w:type="dxa"/>
+            <w:vAlign w:val="center"/>
+          </w:tcPr>
+          <w:p>
+            <w:pPr>
+              <w:jc w:val="center"/>
+              <w:rPr>
+                <w:sz w:val="20"/>
+                <w:szCs w:val="20"/>
+              </w:rPr>
+            </w:pPr>
+            <w:r>
+              <w:rPr>
+                <w:sz w:val="20"/>
+                <w:szCs w:val="20"/>
+              </w:rPr>
+              <w:t>Numérico</w:t>
+            </w:r>
+          </w:p>
+        </w:tc>
+        <w:tc>
+          <w:tcPr>
+            <w:tcW w:w="1228" w:type="dxa"/>
+            <w:vAlign w:val="center"/>
+          </w:tcPr>
+          <w:p>
+            <w:pPr>
+              <w:jc w:val="center"/>
+              <w:rPr>
+                <w:sz w:val="20"/>
+                <w:szCs w:val="20"/>
+              </w:rPr>
+            </w:pPr>
+          </w:p>
+        </w:tc>
+        <w:tc>
+          <w:tcPr>
+            <w:tcW w:w="1780" w:type="dxa"/>
+            <w:vAlign w:val="center"/>
+          </w:tcPr>
+          <w:p>
+            <w:pPr>
+              <w:jc w:val="center"/>
+              <w:rPr>
+                <w:sz w:val="20"/>
+                <w:szCs w:val="20"/>
+              </w:rPr>
+            </w:pPr>
+            <w:r>
+              <w:rPr>
+                <w:sz w:val="20"/>
+                <w:szCs w:val="20"/>
+              </w:rPr>
+              <w:t xml:space="preserve">Chave estrangeira da tabela </w:t>
+            </w:r>
+            <w:r>
+              <w:rPr>
+                <w:sz w:val="20"/>
+                <w:szCs w:val="20"/>
+              </w:rPr>
+              <w:t>campanha</w:t>
+            </w:r>
+          </w:p>
+        </w:tc>
+      </w:tr>
+      <w:tr>
+        <w:tblPrEx>
+          <w:tblCellMar>
+            <w:left w:w="108" w:type="dxa"/>
+            <w:right w:w="108" w:type="dxa"/>
+          </w:tblCellMar>
+          <w:tblLook w:val="04A0" w:firstRow="1" w:lastRow="0" w:firstColumn="1" w:lastColumn="0" w:noHBand="0" w:noVBand="1"/>
+        </w:tblPrEx>
+        <w:tc>
+          <w:tcPr>
+            <w:tcW w:w="1791" w:type="dxa"/>
             <w:vAlign w:val="center"/>
           </w:tcPr>
           <w:p>
@@ -9053,7 +9137,7 @@
         </w:tc>
         <w:tc>
           <w:tcPr>
-            <w:tcW w:w="1226" w:type="dxa"/>
+            <w:tcW w:w="1141" w:type="dxa"/>
             <w:vAlign w:val="center"/>
           </w:tcPr>
           <w:p>
@@ -9097,7 +9181,7 @@
         </w:tc>
         <w:tc>
           <w:tcPr>
-            <w:tcW w:w="1256" w:type="dxa"/>
+            <w:tcW w:w="1201" w:type="dxa"/>
             <w:vAlign w:val="center"/>
           </w:tcPr>
           <w:p>
@@ -9119,7 +9203,7 @@
         </w:tc>
         <w:tc>
           <w:tcPr>
-            <w:tcW w:w="1278" w:type="dxa"/>
+            <w:tcW w:w="1228" w:type="dxa"/>
             <w:vAlign w:val="center"/>
           </w:tcPr>
           <w:p>
@@ -9141,7 +9225,7 @@
         </w:tc>
         <w:tc>
           <w:tcPr>
-            <w:tcW w:w="1482" w:type="dxa"/>
+            <w:tcW w:w="1780" w:type="dxa"/>
             <w:vAlign w:val="center"/>
           </w:tcPr>
           <w:p>
@@ -10328,8 +10412,6 @@
                 <w:szCs w:val="20"/>
               </w:rPr>
             </w:pPr>
-            <w:bookmarkStart w:id="0" w:name="_GoBack"/>
-            <w:bookmarkEnd w:id="0"/>
             <w:r>
               <w:rPr>
                 <w:sz w:val="20"/>
@@ -10432,7 +10514,6 @@
                 <w:sz w:val="20"/>
                 <w:szCs w:val="20"/>
               </w:rPr>
-              <w:lastRenderedPageBreak/>
               <w:t>campanha_id</w:t>
             </w:r>
           </w:p>

</xml_diff>

<commit_message>
doc: Id adicionado nas tabelas
</commit_message>
<xml_diff>
--- a/PFC_Doc_2022/ApêndiceD-VisãodosDados/Dicionário de dados do modelo lógico.docx
+++ b/PFC_Doc_2022/ApêndiceD-VisãodosDados/Dicionário de dados do modelo lógico.docx
@@ -6826,7 +6826,7 @@
         </w:tblPrEx>
         <w:tc>
           <w:tcPr>
-            <w:tcW w:w="1403" w:type="dxa"/>
+            <w:tcW w:w="1230" w:type="dxa"/>
             <w:shd w:val="clear" w:color="auto" w:fill="404040" w:themeFill="text1" w:themeFillTint="BF"/>
           </w:tcPr>
           <w:p>
@@ -6846,7 +6846,7 @@
         </w:tc>
         <w:tc>
           <w:tcPr>
-            <w:tcW w:w="1392" w:type="dxa"/>
+            <w:tcW w:w="1044" w:type="dxa"/>
             <w:shd w:val="clear" w:color="auto" w:fill="404040" w:themeFill="text1" w:themeFillTint="BF"/>
           </w:tcPr>
           <w:p>
@@ -6866,7 +6866,7 @@
         </w:tc>
         <w:tc>
           <w:tcPr>
-            <w:tcW w:w="1414" w:type="dxa"/>
+            <w:tcW w:w="1378" w:type="dxa"/>
             <w:shd w:val="clear" w:color="auto" w:fill="404040" w:themeFill="text1" w:themeFillTint="BF"/>
           </w:tcPr>
           <w:p>
@@ -6886,7 +6886,7 @@
         </w:tc>
         <w:tc>
           <w:tcPr>
-            <w:tcW w:w="1401" w:type="dxa"/>
+            <w:tcW w:w="1174" w:type="dxa"/>
             <w:shd w:val="clear" w:color="auto" w:fill="404040" w:themeFill="text1" w:themeFillTint="BF"/>
           </w:tcPr>
           <w:p>
@@ -6906,7 +6906,7 @@
         </w:tc>
         <w:tc>
           <w:tcPr>
-            <w:tcW w:w="1402" w:type="dxa"/>
+            <w:tcW w:w="1198" w:type="dxa"/>
             <w:shd w:val="clear" w:color="auto" w:fill="404040" w:themeFill="text1" w:themeFillTint="BF"/>
           </w:tcPr>
           <w:p>
@@ -6926,7 +6926,7 @@
         </w:tc>
         <w:tc>
           <w:tcPr>
-            <w:tcW w:w="1482" w:type="dxa"/>
+            <w:tcW w:w="2470" w:type="dxa"/>
             <w:shd w:val="clear" w:color="auto" w:fill="404040" w:themeFill="text1" w:themeFillTint="BF"/>
           </w:tcPr>
           <w:p>
@@ -6955,44 +6955,58 @@
         </w:tblPrEx>
         <w:tc>
           <w:tcPr>
-            <w:tcW w:w="1403" w:type="dxa"/>
-            <w:vAlign w:val="center"/>
-          </w:tcPr>
-          <w:p>
-            <w:pPr>
-              <w:jc w:val="center"/>
-            </w:pPr>
-            <w:r>
-              <w:t>pessoa_id</w:t>
-            </w:r>
-          </w:p>
-        </w:tc>
-        <w:tc>
-          <w:tcPr>
-            <w:tcW w:w="1392" w:type="dxa"/>
-            <w:vAlign w:val="center"/>
-          </w:tcPr>
-          <w:p>
-            <w:pPr>
-              <w:jc w:val="center"/>
-            </w:pPr>
-            <w:r>
-              <w:rPr>
-                <w:sz w:val="20"/>
-                <w:szCs w:val="20"/>
-              </w:rPr>
-              <w:t>Integer</w:t>
-            </w:r>
-          </w:p>
-        </w:tc>
-        <w:tc>
-          <w:tcPr>
-            <w:tcW w:w="1414" w:type="dxa"/>
-            <w:vAlign w:val="center"/>
-          </w:tcPr>
-          <w:p>
-            <w:pPr>
-              <w:jc w:val="center"/>
+            <w:tcW w:w="1230" w:type="dxa"/>
+            <w:vAlign w:val="center"/>
+          </w:tcPr>
+          <w:p>
+            <w:pPr>
+              <w:jc w:val="center"/>
+            </w:pPr>
+            <w:r>
+              <w:rPr>
+                <w:sz w:val="20"/>
+                <w:szCs w:val="20"/>
+              </w:rPr>
+              <w:t>Id</w:t>
+            </w:r>
+          </w:p>
+        </w:tc>
+        <w:tc>
+          <w:tcPr>
+            <w:tcW w:w="1044" w:type="dxa"/>
+            <w:vAlign w:val="center"/>
+          </w:tcPr>
+          <w:p>
+            <w:pPr>
+              <w:jc w:val="center"/>
+              <w:rPr>
+                <w:sz w:val="20"/>
+                <w:szCs w:val="20"/>
+              </w:rPr>
+            </w:pPr>
+            <w:proofErr w:type="spellStart"/>
+            <w:r>
+              <w:rPr>
+                <w:sz w:val="20"/>
+                <w:szCs w:val="20"/>
+              </w:rPr>
+              <w:t>Bigserial</w:t>
+            </w:r>
+            <w:proofErr w:type="spellEnd"/>
+          </w:p>
+        </w:tc>
+        <w:tc>
+          <w:tcPr>
+            <w:tcW w:w="1378" w:type="dxa"/>
+            <w:vAlign w:val="center"/>
+          </w:tcPr>
+          <w:p>
+            <w:pPr>
+              <w:jc w:val="center"/>
+              <w:rPr>
+                <w:sz w:val="20"/>
+                <w:szCs w:val="20"/>
+              </w:rPr>
             </w:pPr>
             <w:r>
               <w:rPr>
@@ -7005,12 +7019,16 @@
         </w:tc>
         <w:tc>
           <w:tcPr>
-            <w:tcW w:w="1401" w:type="dxa"/>
-            <w:vAlign w:val="center"/>
-          </w:tcPr>
-          <w:p>
-            <w:pPr>
-              <w:jc w:val="center"/>
+            <w:tcW w:w="1174" w:type="dxa"/>
+            <w:vAlign w:val="center"/>
+          </w:tcPr>
+          <w:p>
+            <w:pPr>
+              <w:jc w:val="center"/>
+              <w:rPr>
+                <w:sz w:val="20"/>
+                <w:szCs w:val="20"/>
+              </w:rPr>
             </w:pPr>
             <w:r>
               <w:rPr>
@@ -7023,18 +7041,18 @@
         </w:tc>
         <w:tc>
           <w:tcPr>
-            <w:tcW w:w="1402" w:type="dxa"/>
-            <w:vAlign w:val="center"/>
-          </w:tcPr>
-          <w:p>
-            <w:pPr>
-              <w:jc w:val="center"/>
-            </w:pPr>
-          </w:p>
-        </w:tc>
-        <w:tc>
-          <w:tcPr>
-            <w:tcW w:w="1482" w:type="dxa"/>
+            <w:tcW w:w="1198" w:type="dxa"/>
+            <w:vAlign w:val="center"/>
+          </w:tcPr>
+          <w:p>
+            <w:pPr>
+              <w:jc w:val="center"/>
+            </w:pPr>
+          </w:p>
+        </w:tc>
+        <w:tc>
+          <w:tcPr>
+            <w:tcW w:w="2470" w:type="dxa"/>
             <w:vAlign w:val="center"/>
           </w:tcPr>
           <w:p>
@@ -7052,28 +7070,20 @@
               </w:rPr>
               <w:t xml:space="preserve">Chave primaria da tabela </w:t>
             </w:r>
+            <w:proofErr w:type="spellStart"/>
             <w:r>
               <w:t>pessoa_interessa_animal</w:t>
             </w:r>
-          </w:p>
-          <w:p>
-            <w:pPr>
-              <w:jc w:val="center"/>
-            </w:pPr>
-            <w:r>
-              <w:rPr>
-                <w:sz w:val="20"/>
-                <w:szCs w:val="20"/>
-              </w:rPr>
-              <w:t xml:space="preserve">/Chave estrangeira da tabela </w:t>
-            </w:r>
-            <w:r>
-              <w:rPr>
-                <w:sz w:val="20"/>
-                <w:szCs w:val="20"/>
-              </w:rPr>
-              <w:t>pessoa</w:t>
-            </w:r>
+            <w:proofErr w:type="spellEnd"/>
+          </w:p>
+          <w:p>
+            <w:pPr>
+              <w:jc w:val="center"/>
+              <w:rPr>
+                <w:sz w:val="20"/>
+                <w:szCs w:val="20"/>
+              </w:rPr>
+            </w:pPr>
           </w:p>
         </w:tc>
       </w:tr>
@@ -7087,21 +7097,28 @@
         </w:tblPrEx>
         <w:tc>
           <w:tcPr>
-            <w:tcW w:w="1403" w:type="dxa"/>
-            <w:vAlign w:val="center"/>
-          </w:tcPr>
-          <w:p>
-            <w:pPr>
-              <w:jc w:val="center"/>
-            </w:pPr>
-            <w:r>
-              <w:t>animal_id</w:t>
-            </w:r>
-          </w:p>
-        </w:tc>
-        <w:tc>
-          <w:tcPr>
-            <w:tcW w:w="1392" w:type="dxa"/>
+            <w:tcW w:w="1230" w:type="dxa"/>
+            <w:vAlign w:val="center"/>
+          </w:tcPr>
+          <w:p>
+            <w:pPr>
+              <w:jc w:val="center"/>
+            </w:pPr>
+            <w:proofErr w:type="spellStart"/>
+            <w:proofErr w:type="gramStart"/>
+            <w:r>
+              <w:t>pessoa</w:t>
+            </w:r>
+            <w:proofErr w:type="gramEnd"/>
+            <w:r>
+              <w:t>_id</w:t>
+            </w:r>
+            <w:proofErr w:type="spellEnd"/>
+          </w:p>
+        </w:tc>
+        <w:tc>
+          <w:tcPr>
+            <w:tcW w:w="1044" w:type="dxa"/>
             <w:vAlign w:val="center"/>
           </w:tcPr>
           <w:p>
@@ -7119,7 +7136,7 @@
         </w:tc>
         <w:tc>
           <w:tcPr>
-            <w:tcW w:w="1414" w:type="dxa"/>
+            <w:tcW w:w="1378" w:type="dxa"/>
             <w:vAlign w:val="center"/>
           </w:tcPr>
           <w:p>
@@ -7137,7 +7154,7 @@
         </w:tc>
         <w:tc>
           <w:tcPr>
-            <w:tcW w:w="1401" w:type="dxa"/>
+            <w:tcW w:w="1174" w:type="dxa"/>
             <w:vAlign w:val="center"/>
           </w:tcPr>
           <w:p>
@@ -7155,56 +7172,37 @@
         </w:tc>
         <w:tc>
           <w:tcPr>
-            <w:tcW w:w="1402" w:type="dxa"/>
-            <w:vAlign w:val="center"/>
-          </w:tcPr>
-          <w:p>
-            <w:pPr>
-              <w:jc w:val="center"/>
-            </w:pPr>
-          </w:p>
-        </w:tc>
-        <w:tc>
-          <w:tcPr>
-            <w:tcW w:w="1482" w:type="dxa"/>
-            <w:vAlign w:val="center"/>
-          </w:tcPr>
-          <w:p>
-            <w:pPr>
-              <w:jc w:val="center"/>
-              <w:rPr>
-                <w:sz w:val="20"/>
-                <w:szCs w:val="20"/>
-              </w:rPr>
-            </w:pPr>
-            <w:r>
-              <w:rPr>
-                <w:sz w:val="20"/>
-                <w:szCs w:val="20"/>
-              </w:rPr>
-              <w:t xml:space="preserve">Chave primaria da tabela </w:t>
-            </w:r>
-            <w:r>
-              <w:t>pessoa_interessa_animal</w:t>
-            </w:r>
-          </w:p>
-          <w:p>
-            <w:pPr>
-              <w:jc w:val="center"/>
-            </w:pPr>
-            <w:r>
-              <w:rPr>
-                <w:sz w:val="20"/>
-                <w:szCs w:val="20"/>
-              </w:rPr>
-              <w:t xml:space="preserve">/Chave estrangeira da tabela </w:t>
-            </w:r>
-            <w:r>
-              <w:rPr>
-                <w:sz w:val="20"/>
-                <w:szCs w:val="20"/>
-              </w:rPr>
-              <w:t>animal</w:t>
+            <w:tcW w:w="1198" w:type="dxa"/>
+            <w:vAlign w:val="center"/>
+          </w:tcPr>
+          <w:p>
+            <w:pPr>
+              <w:jc w:val="center"/>
+            </w:pPr>
+          </w:p>
+        </w:tc>
+        <w:tc>
+          <w:tcPr>
+            <w:tcW w:w="2470" w:type="dxa"/>
+            <w:vAlign w:val="center"/>
+          </w:tcPr>
+          <w:p>
+            <w:pPr>
+              <w:jc w:val="center"/>
+            </w:pPr>
+            <w:r>
+              <w:rPr>
+                <w:sz w:val="20"/>
+                <w:szCs w:val="20"/>
+              </w:rPr>
+              <w:t xml:space="preserve">Chave estrangeira da tabela </w:t>
+            </w:r>
+            <w:r>
+              <w:rPr>
+                <w:sz w:val="20"/>
+                <w:szCs w:val="20"/>
+              </w:rPr>
+              <w:t>pessoa</w:t>
             </w:r>
           </w:p>
         </w:tc>
@@ -7219,7 +7217,120 @@
         </w:tblPrEx>
         <w:tc>
           <w:tcPr>
-            <w:tcW w:w="1403" w:type="dxa"/>
+            <w:tcW w:w="1230" w:type="dxa"/>
+            <w:vAlign w:val="center"/>
+          </w:tcPr>
+          <w:p>
+            <w:pPr>
+              <w:jc w:val="center"/>
+            </w:pPr>
+            <w:r>
+              <w:t>animal_id</w:t>
+            </w:r>
+          </w:p>
+        </w:tc>
+        <w:tc>
+          <w:tcPr>
+            <w:tcW w:w="1044" w:type="dxa"/>
+            <w:vAlign w:val="center"/>
+          </w:tcPr>
+          <w:p>
+            <w:pPr>
+              <w:jc w:val="center"/>
+            </w:pPr>
+            <w:r>
+              <w:rPr>
+                <w:sz w:val="20"/>
+                <w:szCs w:val="20"/>
+              </w:rPr>
+              <w:t>Integer</w:t>
+            </w:r>
+          </w:p>
+        </w:tc>
+        <w:tc>
+          <w:tcPr>
+            <w:tcW w:w="1378" w:type="dxa"/>
+            <w:vAlign w:val="center"/>
+          </w:tcPr>
+          <w:p>
+            <w:pPr>
+              <w:jc w:val="center"/>
+            </w:pPr>
+            <w:r>
+              <w:rPr>
+                <w:sz w:val="20"/>
+                <w:szCs w:val="20"/>
+              </w:rPr>
+              <w:t>Determinante</w:t>
+            </w:r>
+          </w:p>
+        </w:tc>
+        <w:tc>
+          <w:tcPr>
+            <w:tcW w:w="1174" w:type="dxa"/>
+            <w:vAlign w:val="center"/>
+          </w:tcPr>
+          <w:p>
+            <w:pPr>
+              <w:jc w:val="center"/>
+            </w:pPr>
+            <w:r>
+              <w:rPr>
+                <w:sz w:val="20"/>
+                <w:szCs w:val="20"/>
+              </w:rPr>
+              <w:t>Numérico</w:t>
+            </w:r>
+          </w:p>
+        </w:tc>
+        <w:tc>
+          <w:tcPr>
+            <w:tcW w:w="1198" w:type="dxa"/>
+            <w:vAlign w:val="center"/>
+          </w:tcPr>
+          <w:p>
+            <w:pPr>
+              <w:jc w:val="center"/>
+            </w:pPr>
+          </w:p>
+        </w:tc>
+        <w:tc>
+          <w:tcPr>
+            <w:tcW w:w="2470" w:type="dxa"/>
+            <w:vAlign w:val="center"/>
+          </w:tcPr>
+          <w:p>
+            <w:pPr>
+              <w:jc w:val="center"/>
+            </w:pPr>
+            <w:r>
+              <w:rPr>
+                <w:sz w:val="20"/>
+                <w:szCs w:val="20"/>
+              </w:rPr>
+              <w:t xml:space="preserve">Chave estrangeira da tabela </w:t>
+            </w:r>
+            <w:r>
+              <w:rPr>
+                <w:sz w:val="20"/>
+                <w:szCs w:val="20"/>
+              </w:rPr>
+              <w:t>animal</w:t>
+            </w:r>
+          </w:p>
+        </w:tc>
+      </w:tr>
+      <w:tr>
+        <w:tblPrEx>
+          <w:tblCellMar>
+            <w:left w:w="108" w:type="dxa"/>
+            <w:right w:w="108" w:type="dxa"/>
+          </w:tblCellMar>
+          <w:tblLook w:val="04A0" w:firstRow="1" w:lastRow="0" w:firstColumn="1" w:lastColumn="0" w:noHBand="0" w:noVBand="1"/>
+        </w:tblPrEx>
+        <w:tc>
+          <w:tcPr>
+            <w:tcW w:w="1230" w:type="dxa"/>
             <w:vAlign w:val="center"/>
           </w:tcPr>
           <w:p>
@@ -7233,7 +7344,7 @@
         </w:tc>
         <w:tc>
           <w:tcPr>
-            <w:tcW w:w="1392" w:type="dxa"/>
+            <w:tcW w:w="1044" w:type="dxa"/>
             <w:vAlign w:val="center"/>
           </w:tcPr>
           <w:p>
@@ -7253,7 +7364,7 @@
         </w:tc>
         <w:tc>
           <w:tcPr>
-            <w:tcW w:w="1414" w:type="dxa"/>
+            <w:tcW w:w="1378" w:type="dxa"/>
             <w:vAlign w:val="center"/>
           </w:tcPr>
           <w:p>
@@ -7273,7 +7384,7 @@
         </w:tc>
         <w:tc>
           <w:tcPr>
-            <w:tcW w:w="1401" w:type="dxa"/>
+            <w:tcW w:w="1174" w:type="dxa"/>
             <w:vAlign w:val="center"/>
           </w:tcPr>
           <w:p>
@@ -7294,35 +7405,29 @@
         </w:tc>
         <w:tc>
           <w:tcPr>
-            <w:tcW w:w="1402" w:type="dxa"/>
-            <w:vAlign w:val="center"/>
-          </w:tcPr>
-          <w:p>
-            <w:pPr>
-              <w:jc w:val="center"/>
-            </w:pPr>
-          </w:p>
-        </w:tc>
-        <w:tc>
-          <w:tcPr>
-            <w:tcW w:w="1482" w:type="dxa"/>
-            <w:vAlign w:val="center"/>
-          </w:tcPr>
-          <w:p>
-            <w:pPr>
-              <w:jc w:val="center"/>
-            </w:pPr>
-            <w:r>
-              <w:rPr>
-                <w:sz w:val="20"/>
-              </w:rPr>
-              <w:t>Data que determinada pessoa s</w:t>
-            </w:r>
-            <w:r>
-              <w:rPr>
-                <w:sz w:val="20"/>
-              </w:rPr>
-              <w:t>inalizou interesse em um animal</w:t>
+            <w:tcW w:w="1198" w:type="dxa"/>
+            <w:vAlign w:val="center"/>
+          </w:tcPr>
+          <w:p>
+            <w:pPr>
+              <w:jc w:val="center"/>
+            </w:pPr>
+          </w:p>
+        </w:tc>
+        <w:tc>
+          <w:tcPr>
+            <w:tcW w:w="2470" w:type="dxa"/>
+            <w:vAlign w:val="center"/>
+          </w:tcPr>
+          <w:p>
+            <w:pPr>
+              <w:jc w:val="center"/>
+            </w:pPr>
+            <w:r>
+              <w:rPr>
+                <w:sz w:val="20"/>
+              </w:rPr>
+              <w:t>Data que determinada pessoa sinalizou interesse em um animal</w:t>
             </w:r>
           </w:p>
         </w:tc>
@@ -8623,8 +8728,6 @@
               </w:rPr>
               <w:t xml:space="preserve"> formulario</w:t>
             </w:r>
-            <w:bookmarkStart w:id="0" w:name="_GoBack"/>
-            <w:bookmarkEnd w:id="0"/>
           </w:p>
         </w:tc>
       </w:tr>
@@ -9457,7 +9560,7 @@
                 <w:sz w:val="20"/>
                 <w:szCs w:val="20"/>
               </w:rPr>
-              <w:t>pessoa_id</w:t>
+              <w:t>Id</w:t>
             </w:r>
           </w:p>
         </w:tc>
@@ -9474,13 +9577,15 @@
                 <w:szCs w:val="20"/>
               </w:rPr>
             </w:pPr>
-            <w:r>
-              <w:rPr>
-                <w:sz w:val="20"/>
-                <w:szCs w:val="20"/>
-              </w:rPr>
-              <w:t>Integer</w:t>
-            </w:r>
+            <w:proofErr w:type="spellStart"/>
+            <w:r>
+              <w:rPr>
+                <w:sz w:val="20"/>
+                <w:szCs w:val="20"/>
+              </w:rPr>
+              <w:t>Bigserial</w:t>
+            </w:r>
+            <w:proofErr w:type="spellEnd"/>
           </w:p>
         </w:tc>
         <w:tc>
@@ -9561,24 +9666,26 @@
                 <w:sz w:val="20"/>
                 <w:szCs w:val="20"/>
               </w:rPr>
-              <w:t>Chave primaria da tabela pessoa_ cadastra_campanha</w:t>
-            </w:r>
-          </w:p>
-          <w:p>
-            <w:pPr>
-              <w:jc w:val="center"/>
-              <w:rPr>
-                <w:sz w:val="20"/>
-                <w:szCs w:val="20"/>
-              </w:rPr>
-            </w:pPr>
-            <w:r>
-              <w:rPr>
-                <w:sz w:val="20"/>
-                <w:szCs w:val="20"/>
-              </w:rPr>
-              <w:t>/Chave estrangeira da tabela pessoa</w:t>
-            </w:r>
+              <w:t xml:space="preserve">Chave primaria da tabela pessoa_ </w:t>
+            </w:r>
+            <w:proofErr w:type="spellStart"/>
+            <w:r>
+              <w:rPr>
+                <w:sz w:val="20"/>
+                <w:szCs w:val="20"/>
+              </w:rPr>
+              <w:t>cadastra_campanha</w:t>
+            </w:r>
+            <w:proofErr w:type="spellEnd"/>
+          </w:p>
+          <w:p>
+            <w:pPr>
+              <w:jc w:val="center"/>
+              <w:rPr>
+                <w:sz w:val="20"/>
+                <w:szCs w:val="20"/>
+              </w:rPr>
+            </w:pPr>
           </w:p>
         </w:tc>
       </w:tr>
@@ -9603,6 +9710,151 @@
                 <w:szCs w:val="20"/>
               </w:rPr>
             </w:pPr>
+            <w:proofErr w:type="spellStart"/>
+            <w:proofErr w:type="gramStart"/>
+            <w:r>
+              <w:rPr>
+                <w:sz w:val="20"/>
+                <w:szCs w:val="20"/>
+              </w:rPr>
+              <w:t>pessoa</w:t>
+            </w:r>
+            <w:proofErr w:type="gramEnd"/>
+            <w:r>
+              <w:rPr>
+                <w:sz w:val="20"/>
+                <w:szCs w:val="20"/>
+              </w:rPr>
+              <w:t>_id</w:t>
+            </w:r>
+            <w:proofErr w:type="spellEnd"/>
+          </w:p>
+        </w:tc>
+        <w:tc>
+          <w:tcPr>
+            <w:tcW w:w="975" w:type="dxa"/>
+            <w:vAlign w:val="center"/>
+          </w:tcPr>
+          <w:p>
+            <w:pPr>
+              <w:jc w:val="center"/>
+              <w:rPr>
+                <w:sz w:val="20"/>
+                <w:szCs w:val="20"/>
+              </w:rPr>
+            </w:pPr>
+            <w:r>
+              <w:rPr>
+                <w:sz w:val="20"/>
+                <w:szCs w:val="20"/>
+              </w:rPr>
+              <w:t>Integer</w:t>
+            </w:r>
+          </w:p>
+        </w:tc>
+        <w:tc>
+          <w:tcPr>
+            <w:tcW w:w="1353" w:type="dxa"/>
+            <w:vAlign w:val="center"/>
+          </w:tcPr>
+          <w:p>
+            <w:pPr>
+              <w:jc w:val="center"/>
+              <w:rPr>
+                <w:sz w:val="20"/>
+                <w:szCs w:val="20"/>
+              </w:rPr>
+            </w:pPr>
+            <w:r>
+              <w:rPr>
+                <w:sz w:val="20"/>
+                <w:szCs w:val="20"/>
+              </w:rPr>
+              <w:t>Determinante</w:t>
+            </w:r>
+          </w:p>
+        </w:tc>
+        <w:tc>
+          <w:tcPr>
+            <w:tcW w:w="1114" w:type="dxa"/>
+            <w:vAlign w:val="center"/>
+          </w:tcPr>
+          <w:p>
+            <w:pPr>
+              <w:jc w:val="center"/>
+              <w:rPr>
+                <w:sz w:val="20"/>
+                <w:szCs w:val="20"/>
+              </w:rPr>
+            </w:pPr>
+            <w:r>
+              <w:rPr>
+                <w:sz w:val="20"/>
+                <w:szCs w:val="20"/>
+              </w:rPr>
+              <w:t>Numérico</w:t>
+            </w:r>
+          </w:p>
+        </w:tc>
+        <w:tc>
+          <w:tcPr>
+            <w:tcW w:w="1147" w:type="dxa"/>
+            <w:vAlign w:val="center"/>
+          </w:tcPr>
+          <w:p>
+            <w:pPr>
+              <w:jc w:val="center"/>
+              <w:rPr>
+                <w:sz w:val="20"/>
+                <w:szCs w:val="20"/>
+              </w:rPr>
+            </w:pPr>
+          </w:p>
+        </w:tc>
+        <w:tc>
+          <w:tcPr>
+            <w:tcW w:w="2470" w:type="dxa"/>
+            <w:vAlign w:val="center"/>
+          </w:tcPr>
+          <w:p>
+            <w:pPr>
+              <w:jc w:val="center"/>
+              <w:rPr>
+                <w:sz w:val="20"/>
+                <w:szCs w:val="20"/>
+              </w:rPr>
+            </w:pPr>
+            <w:r>
+              <w:rPr>
+                <w:sz w:val="20"/>
+                <w:szCs w:val="20"/>
+              </w:rPr>
+              <w:t>Chave estrangeira da tabela pessoa</w:t>
+            </w:r>
+          </w:p>
+        </w:tc>
+      </w:tr>
+      <w:tr>
+        <w:tblPrEx>
+          <w:tblCellMar>
+            <w:left w:w="108" w:type="dxa"/>
+            <w:right w:w="108" w:type="dxa"/>
+          </w:tblCellMar>
+          <w:tblLook w:val="04A0" w:firstRow="1" w:lastRow="0" w:firstColumn="1" w:lastColumn="0" w:noHBand="0" w:noVBand="1"/>
+        </w:tblPrEx>
+        <w:tc>
+          <w:tcPr>
+            <w:tcW w:w="1435" w:type="dxa"/>
+            <w:vAlign w:val="center"/>
+          </w:tcPr>
+          <w:p>
+            <w:pPr>
+              <w:jc w:val="center"/>
+              <w:rPr>
+                <w:sz w:val="20"/>
+                <w:szCs w:val="20"/>
+              </w:rPr>
+            </w:pPr>
             <w:r>
               <w:rPr>
                 <w:sz w:val="20"/>
@@ -9706,28 +9958,14 @@
                 <w:szCs w:val="20"/>
               </w:rPr>
             </w:pPr>
-            <w:r>
-              <w:rPr>
-                <w:sz w:val="20"/>
-                <w:szCs w:val="20"/>
-              </w:rPr>
-              <w:t>Chave primaria da tabela pessoa_ cadastra_campanha</w:t>
-            </w:r>
-          </w:p>
-          <w:p>
-            <w:pPr>
-              <w:jc w:val="center"/>
-              <w:rPr>
-                <w:sz w:val="20"/>
-                <w:szCs w:val="20"/>
-              </w:rPr>
-            </w:pPr>
-            <w:r>
-              <w:rPr>
-                <w:sz w:val="20"/>
-                <w:szCs w:val="20"/>
-              </w:rPr>
-              <w:t xml:space="preserve">/Chave estrangeira da tabela </w:t>
+            <w:bookmarkStart w:id="0" w:name="_GoBack"/>
+            <w:bookmarkEnd w:id="0"/>
+            <w:r>
+              <w:rPr>
+                <w:sz w:val="20"/>
+                <w:szCs w:val="20"/>
+              </w:rPr>
+              <w:t xml:space="preserve">Chave estrangeira da tabela </w:t>
             </w:r>
             <w:r>
               <w:rPr>

</xml_diff>

<commit_message>
doc: Arrumado modelo de dados e relacionados
</commit_message>
<xml_diff>
--- a/PFC_Doc_2022/ApêndiceD-VisãodosDados/Dicionário de dados do modelo lógico.docx
+++ b/PFC_Doc_2022/ApêndiceD-VisãodosDados/Dicionário de dados do modelo lógico.docx
@@ -1,6 +1,6 @@
 
 <file path=word/document.xml><?xml version="1.0" encoding="utf-8"?>
-<w:document xmlns:wpc="http://schemas.microsoft.com/office/word/2010/wordprocessingCanvas" xmlns:mc="http://schemas.openxmlformats.org/markup-compatibility/2006" xmlns:o="urn:schemas-microsoft-com:office:office" xmlns:r="http://schemas.openxmlformats.org/officeDocument/2006/relationships" xmlns:m="http://schemas.openxmlformats.org/officeDocument/2006/math" xmlns:v="urn:schemas-microsoft-com:vml" xmlns:wp14="http://schemas.microsoft.com/office/word/2010/wordprocessingDrawing" xmlns:wp="http://schemas.openxmlformats.org/drawingml/2006/wordprocessingDrawing" xmlns:w10="urn:schemas-microsoft-com:office:word" xmlns:w="http://schemas.openxmlformats.org/wordprocessingml/2006/main" xmlns:w14="http://schemas.microsoft.com/office/word/2010/wordml" xmlns:w15="http://schemas.microsoft.com/office/word/2012/wordml" xmlns:wpg="http://schemas.microsoft.com/office/word/2010/wordprocessingGroup" xmlns:wpi="http://schemas.microsoft.com/office/word/2010/wordprocessingInk" xmlns:wne="http://schemas.microsoft.com/office/word/2006/wordml" xmlns:wps="http://schemas.microsoft.com/office/word/2010/wordprocessingShape" mc:Ignorable="w14 w15 wp14">
+<w:document xmlns:wpc="http://schemas.microsoft.com/office/word/2010/wordprocessingCanvas" xmlns:cx="http://schemas.microsoft.com/office/drawing/2014/chartex" xmlns:cx1="http://schemas.microsoft.com/office/drawing/2015/9/8/chartex" xmlns:cx2="http://schemas.microsoft.com/office/drawing/2015/10/21/chartex" xmlns:cx3="http://schemas.microsoft.com/office/drawing/2016/5/9/chartex" xmlns:cx4="http://schemas.microsoft.com/office/drawing/2016/5/10/chartex" xmlns:cx5="http://schemas.microsoft.com/office/drawing/2016/5/11/chartex" xmlns:cx6="http://schemas.microsoft.com/office/drawing/2016/5/12/chartex" xmlns:cx7="http://schemas.microsoft.com/office/drawing/2016/5/13/chartex" xmlns:cx8="http://schemas.microsoft.com/office/drawing/2016/5/14/chartex" xmlns:mc="http://schemas.openxmlformats.org/markup-compatibility/2006" xmlns:aink="http://schemas.microsoft.com/office/drawing/2016/ink" xmlns:am3d="http://schemas.microsoft.com/office/drawing/2017/model3d" xmlns:o="urn:schemas-microsoft-com:office:office" xmlns:oel="http://schemas.microsoft.com/office/2019/extlst" xmlns:r="http://schemas.openxmlformats.org/officeDocument/2006/relationships" xmlns:m="http://schemas.openxmlformats.org/officeDocument/2006/math" xmlns:v="urn:schemas-microsoft-com:vml" xmlns:wp14="http://schemas.microsoft.com/office/word/2010/wordprocessingDrawing" xmlns:wp="http://schemas.openxmlformats.org/drawingml/2006/wordprocessingDrawing" xmlns:w10="urn:schemas-microsoft-com:office:word" xmlns:w="http://schemas.openxmlformats.org/wordprocessingml/2006/main" xmlns:w14="http://schemas.microsoft.com/office/word/2010/wordml" xmlns:w15="http://schemas.microsoft.com/office/word/2012/wordml" xmlns:w16cex="http://schemas.microsoft.com/office/word/2018/wordml/cex" xmlns:w16cid="http://schemas.microsoft.com/office/word/2016/wordml/cid" xmlns:w16="http://schemas.microsoft.com/office/word/2018/wordml" xmlns:w16sdtdh="http://schemas.microsoft.com/office/word/2020/wordml/sdtdatahash" xmlns:w16se="http://schemas.microsoft.com/office/word/2015/wordml/symex" xmlns:wpg="http://schemas.microsoft.com/office/word/2010/wordprocessingGroup" xmlns:wpi="http://schemas.microsoft.com/office/word/2010/wordprocessingInk" xmlns:wne="http://schemas.microsoft.com/office/word/2006/wordml" xmlns:wps="http://schemas.microsoft.com/office/word/2010/wordprocessingShape" mc:Ignorable="w14 w15 w16se w16cid w16 w16cex w16sdtdh wp14">
   <w:body>
     <w:tbl>
       <w:tblPr>
@@ -6431,7 +6431,6 @@
                 <w:szCs w:val="20"/>
               </w:rPr>
             </w:pPr>
-            <w:proofErr w:type="spellStart"/>
             <w:r>
               <w:rPr>
                 <w:sz w:val="20"/>
@@ -6439,7 +6438,6 @@
               </w:rPr>
               <w:t>Bigserial</w:t>
             </w:r>
-            <w:proofErr w:type="spellEnd"/>
           </w:p>
         </w:tc>
         <w:tc>
@@ -6550,14 +6548,9 @@
               <w:jc w:val="center"/>
             </w:pPr>
             <w:proofErr w:type="spellStart"/>
-            <w:proofErr w:type="gramStart"/>
             <w:r>
               <w:lastRenderedPageBreak/>
-              <w:t>animal</w:t>
-            </w:r>
-            <w:proofErr w:type="gramEnd"/>
-            <w:r>
-              <w:t>_id</w:t>
+              <w:t>animal_id</w:t>
             </w:r>
             <w:proofErr w:type="spellEnd"/>
           </w:p>
@@ -6984,7 +6977,6 @@
                 <w:szCs w:val="20"/>
               </w:rPr>
             </w:pPr>
-            <w:proofErr w:type="spellStart"/>
             <w:r>
               <w:rPr>
                 <w:sz w:val="20"/>
@@ -6992,7 +6984,6 @@
               </w:rPr>
               <w:t>Bigserial</w:t>
             </w:r>
-            <w:proofErr w:type="spellEnd"/>
           </w:p>
         </w:tc>
         <w:tc>
@@ -7105,13 +7096,8 @@
               <w:jc w:val="center"/>
             </w:pPr>
             <w:proofErr w:type="spellStart"/>
-            <w:proofErr w:type="gramStart"/>
-            <w:r>
-              <w:t>pessoa</w:t>
-            </w:r>
-            <w:proofErr w:type="gramEnd"/>
-            <w:r>
-              <w:t>_id</w:t>
+            <w:r>
+              <w:t>pessoa_id</w:t>
             </w:r>
             <w:proofErr w:type="spellEnd"/>
           </w:p>
@@ -8600,21 +8586,12 @@
                 <w:szCs w:val="20"/>
               </w:rPr>
             </w:pPr>
-            <w:proofErr w:type="gramStart"/>
-            <w:r>
-              <w:rPr>
-                <w:sz w:val="20"/>
-                <w:szCs w:val="20"/>
-              </w:rPr>
-              <w:t>formulario</w:t>
-            </w:r>
-            <w:proofErr w:type="gramEnd"/>
-            <w:r>
-              <w:rPr>
-                <w:sz w:val="20"/>
-                <w:szCs w:val="20"/>
-              </w:rPr>
-              <w:t>_id</w:t>
+            <w:r>
+              <w:rPr>
+                <w:sz w:val="20"/>
+                <w:szCs w:val="20"/>
+              </w:rPr>
+              <w:t>formulario_id</w:t>
             </w:r>
           </w:p>
         </w:tc>
@@ -8963,7 +8940,6 @@
                 <w:szCs w:val="20"/>
               </w:rPr>
             </w:pPr>
-            <w:proofErr w:type="spellStart"/>
             <w:r>
               <w:rPr>
                 <w:sz w:val="20"/>
@@ -8971,7 +8947,6 @@
               </w:rPr>
               <w:t>Bigserial</w:t>
             </w:r>
-            <w:proofErr w:type="spellEnd"/>
           </w:p>
         </w:tc>
         <w:tc>
@@ -9090,13 +9065,8 @@
               </w:rPr>
             </w:pPr>
             <w:proofErr w:type="spellStart"/>
-            <w:proofErr w:type="gramStart"/>
-            <w:r>
-              <w:t>campanha</w:t>
-            </w:r>
-            <w:proofErr w:type="gramEnd"/>
-            <w:r>
-              <w:t>_id</w:t>
+            <w:r>
+              <w:t>campanha_id</w:t>
             </w:r>
             <w:proofErr w:type="spellEnd"/>
           </w:p>
@@ -9577,7 +9547,6 @@
                 <w:szCs w:val="20"/>
               </w:rPr>
             </w:pPr>
-            <w:proofErr w:type="spellStart"/>
             <w:r>
               <w:rPr>
                 <w:sz w:val="20"/>
@@ -9585,7 +9554,6 @@
               </w:rPr>
               <w:t>Bigserial</w:t>
             </w:r>
-            <w:proofErr w:type="spellEnd"/>
           </w:p>
         </w:tc>
         <w:tc>
@@ -9711,21 +9679,12 @@
               </w:rPr>
             </w:pPr>
             <w:proofErr w:type="spellStart"/>
-            <w:proofErr w:type="gramStart"/>
-            <w:r>
-              <w:rPr>
-                <w:sz w:val="20"/>
-                <w:szCs w:val="20"/>
-              </w:rPr>
-              <w:t>pessoa</w:t>
-            </w:r>
-            <w:proofErr w:type="gramEnd"/>
-            <w:r>
-              <w:rPr>
-                <w:sz w:val="20"/>
-                <w:szCs w:val="20"/>
-              </w:rPr>
-              <w:t>_id</w:t>
+            <w:r>
+              <w:rPr>
+                <w:sz w:val="20"/>
+                <w:szCs w:val="20"/>
+              </w:rPr>
+              <w:t>pessoa_id</w:t>
             </w:r>
             <w:proofErr w:type="spellEnd"/>
           </w:p>
@@ -9958,8 +9917,6 @@
                 <w:szCs w:val="20"/>
               </w:rPr>
             </w:pPr>
-            <w:bookmarkStart w:id="0" w:name="_GoBack"/>
-            <w:bookmarkEnd w:id="0"/>
             <w:r>
               <w:rPr>
                 <w:sz w:val="20"/>
@@ -10886,7 +10843,7 @@
 </file>
 
 <file path=word/styles.xml><?xml version="1.0" encoding="utf-8"?>
-<w:styles xmlns:mc="http://schemas.openxmlformats.org/markup-compatibility/2006" xmlns:r="http://schemas.openxmlformats.org/officeDocument/2006/relationships" xmlns:w="http://schemas.openxmlformats.org/wordprocessingml/2006/main" xmlns:w14="http://schemas.microsoft.com/office/word/2010/wordml" xmlns:w15="http://schemas.microsoft.com/office/word/2012/wordml" mc:Ignorable="w14 w15">
+<w:styles xmlns:mc="http://schemas.openxmlformats.org/markup-compatibility/2006" xmlns:r="http://schemas.openxmlformats.org/officeDocument/2006/relationships" xmlns:w="http://schemas.openxmlformats.org/wordprocessingml/2006/main" xmlns:w14="http://schemas.microsoft.com/office/word/2010/wordml" xmlns:w15="http://schemas.microsoft.com/office/word/2012/wordml" xmlns:w16cex="http://schemas.microsoft.com/office/word/2018/wordml/cex" xmlns:w16cid="http://schemas.microsoft.com/office/word/2016/wordml/cid" xmlns:w16="http://schemas.microsoft.com/office/word/2018/wordml" xmlns:w16sdtdh="http://schemas.microsoft.com/office/word/2020/wordml/sdtdatahash" xmlns:w16se="http://schemas.microsoft.com/office/word/2015/wordml/symex" mc:Ignorable="w14 w15 w16se w16cid w16 w16cex w16sdtdh">
   <w:docDefaults>
     <w:rPrDefault>
       <w:rPr>
@@ -10902,7 +10859,7 @@
       </w:pPr>
     </w:pPrDefault>
   </w:docDefaults>
-  <w:latentStyles w:defLockedState="0" w:defUIPriority="99" w:defSemiHidden="0" w:defUnhideWhenUsed="0" w:defQFormat="0" w:count="371">
+  <w:latentStyles w:defLockedState="0" w:defUIPriority="99" w:defSemiHidden="0" w:defUnhideWhenUsed="0" w:defQFormat="0" w:count="376">
     <w:lsdException w:name="Normal" w:uiPriority="0" w:qFormat="1"/>
     <w:lsdException w:name="heading 1" w:uiPriority="9" w:qFormat="1"/>
     <w:lsdException w:name="heading 2" w:semiHidden="1" w:uiPriority="9" w:unhideWhenUsed="1" w:qFormat="1"/>
@@ -11008,7 +10965,6 @@
     <w:lsdException w:name="HTML Sample" w:semiHidden="1" w:unhideWhenUsed="1"/>
     <w:lsdException w:name="HTML Typewriter" w:semiHidden="1" w:unhideWhenUsed="1"/>
     <w:lsdException w:name="HTML Variable" w:semiHidden="1" w:unhideWhenUsed="1"/>
-    <w:lsdException w:name="Normal Table" w:semiHidden="1" w:unhideWhenUsed="1"/>
     <w:lsdException w:name="annotation subject" w:semiHidden="1" w:unhideWhenUsed="1"/>
     <w:lsdException w:name="No List" w:semiHidden="1" w:unhideWhenUsed="1"/>
     <w:lsdException w:name="Outline List 1" w:semiHidden="1" w:unhideWhenUsed="1"/>
@@ -11051,11 +11007,8 @@
     <w:lsdException w:name="Table Contemporary" w:semiHidden="1" w:unhideWhenUsed="1"/>
     <w:lsdException w:name="Table Elegant" w:semiHidden="1" w:unhideWhenUsed="1"/>
     <w:lsdException w:name="Table Professional" w:semiHidden="1" w:unhideWhenUsed="1"/>
-    <w:lsdException w:name="Table Subtle 1" w:semiHidden="1" w:unhideWhenUsed="1"/>
     <w:lsdException w:name="Table Subtle 2" w:semiHidden="1" w:unhideWhenUsed="1"/>
     <w:lsdException w:name="Table Web 1" w:semiHidden="1" w:unhideWhenUsed="1"/>
-    <w:lsdException w:name="Table Web 2" w:semiHidden="1" w:unhideWhenUsed="1"/>
-    <w:lsdException w:name="Table Web 3" w:semiHidden="1" w:unhideWhenUsed="1"/>
     <w:lsdException w:name="Balloon Text" w:semiHidden="1" w:unhideWhenUsed="1"/>
     <w:lsdException w:name="Table Grid" w:uiPriority="39"/>
     <w:lsdException w:name="Table Theme" w:semiHidden="1" w:unhideWhenUsed="1"/>
@@ -11274,6 +11227,11 @@
     <w:lsdException w:name="List Table 5 Dark Accent 6" w:uiPriority="50"/>
     <w:lsdException w:name="List Table 6 Colorful Accent 6" w:uiPriority="51"/>
     <w:lsdException w:name="List Table 7 Colorful Accent 6" w:uiPriority="52"/>
+    <w:lsdException w:name="Mention" w:semiHidden="1" w:unhideWhenUsed="1"/>
+    <w:lsdException w:name="Smart Hyperlink" w:semiHidden="1" w:unhideWhenUsed="1"/>
+    <w:lsdException w:name="Hashtag" w:semiHidden="1" w:unhideWhenUsed="1"/>
+    <w:lsdException w:name="Unresolved Mention" w:semiHidden="1" w:unhideWhenUsed="1"/>
+    <w:lsdException w:name="Smart Link" w:semiHidden="1" w:unhideWhenUsed="1"/>
   </w:latentStyles>
   <w:style w:type="paragraph" w:default="1" w:styleId="Normal">
     <w:name w:val="Normal"/>

</xml_diff>